<commit_message>
fixed report in lr4 && lr5-7
</commit_message>
<xml_diff>
--- a/lr4/doc/ЛАБ4_Абдыкалыков_206.docx
+++ b/lr4/doc/ЛАБ4_Абдыкалыков_206.docx
@@ -581,7 +581,15 @@
           <w:color w:val="000000"/>
           <w:sz w:val="28"/>
         </w:rPr>
-        <w:t>Москва, 2024</w:t>
+        <w:t>Москва, 202</w:t>
+      </w:r>
+      <w:r>
+        <w:rPr>
+          <w:rFonts w:ascii="Times New Roman" w:eastAsia="Times New Roman" w:hAnsi="Times New Roman" w:cs="Times New Roman"/>
+          <w:color w:val="000000"/>
+          <w:sz w:val="28"/>
+        </w:rPr>
+        <w:t>5</w:t>
       </w:r>
     </w:p>
     <w:p>

</xml_diff>